<commit_message>
Update survival analysis material
</commit_message>
<xml_diff>
--- a/Survival Analysis in R for Public Health (Imperial College London)/Quizzes.docx
+++ b/Survival Analysis in R for Public Health (Imperial College London)/Quizzes.docx
@@ -7,7 +7,7 @@
         <w:pStyle w:val="Heading2"/>
       </w:pPr>
       <w:r>
-        <w:t>Week 1a – Life Tables</w:t>
+        <w:t>Week 1 – Life Tables</w:t>
       </w:r>
     </w:p>
     <w:p>
@@ -567,6 +567,62 @@
       </w:tr>
     </w:tbl>
     <w:p/>
+    <w:p>
+      <w:pPr>
+        <w:pStyle w:val="Heading2"/>
+      </w:pPr>
+      <w:r>
+        <w:t>Week 2 – Harzard Function and Ratio</w:t>
+      </w:r>
+    </w:p>
+    <w:p>
+      <w:pPr>
+        <w:pStyle w:val="ListParagraph"/>
+        <w:numPr>
+          <w:ilvl w:val="0"/>
+          <w:numId w:val="2"/>
+        </w:numPr>
+      </w:pPr>
+      <w:r>
+        <w:t>In survival analysis, a hazard is:</w:t>
+      </w:r>
+    </w:p>
+    <w:p>
+      <w:pPr>
+        <w:pStyle w:val="ListParagraph"/>
+        <w:numPr>
+          <w:ilvl w:val="1"/>
+          <w:numId w:val="2"/>
+        </w:numPr>
+      </w:pPr>
+      <w:r>
+        <w:t>The probability of surviving at time t having survived up to time t.</w:t>
+      </w:r>
+    </w:p>
+    <w:p>
+      <w:pPr>
+        <w:pStyle w:val="ListParagraph"/>
+        <w:numPr>
+          <w:ilvl w:val="0"/>
+          <w:numId w:val="2"/>
+        </w:numPr>
+      </w:pPr>
+      <w:r>
+        <w:t>The risk set comprises:</w:t>
+      </w:r>
+    </w:p>
+    <w:p>
+      <w:pPr>
+        <w:pStyle w:val="ListParagraph"/>
+        <w:numPr>
+          <w:ilvl w:val="1"/>
+          <w:numId w:val="2"/>
+        </w:numPr>
+      </w:pPr>
+      <w:r>
+        <w:t>The set of patients at time t that are at risk of experiencing the event.</w:t>
+      </w:r>
+    </w:p>
     <w:sectPr>
       <w:pgSz w:w="11906" w:h="16838"/>
       <w:pgMar w:top="1440" w:right="1440" w:bottom="1440" w:left="1440" w:header="708" w:footer="708" w:gutter="0"/>
@@ -668,8 +724,100 @@
       </w:pPr>
     </w:lvl>
   </w:abstractNum>
+  <w:abstractNum w:abstractNumId="1" w15:restartNumberingAfterBreak="0">
+    <w:nsid w:val="393A1DA7"/>
+    <w:multiLevelType w:val="hybridMultilevel"/>
+    <w:tmpl w:val="1486DBD8"/>
+    <w:lvl w:ilvl="0" w:tplc="0C09000F">
+      <w:start w:val="1"/>
+      <w:numFmt w:val="decimal"/>
+      <w:lvlText w:val="%1."/>
+      <w:lvlJc w:val="left"/>
+      <w:pPr>
+        <w:ind w:left="720" w:hanging="360"/>
+      </w:pPr>
+      <w:rPr>
+        <w:rFonts w:hint="default"/>
+      </w:rPr>
+    </w:lvl>
+    <w:lvl w:ilvl="1" w:tplc="0C090019">
+      <w:start w:val="1"/>
+      <w:numFmt w:val="lowerLetter"/>
+      <w:lvlText w:val="%2."/>
+      <w:lvlJc w:val="left"/>
+      <w:pPr>
+        <w:ind w:left="1440" w:hanging="360"/>
+      </w:pPr>
+    </w:lvl>
+    <w:lvl w:ilvl="2" w:tplc="0C09001B" w:tentative="1">
+      <w:start w:val="1"/>
+      <w:numFmt w:val="lowerRoman"/>
+      <w:lvlText w:val="%3."/>
+      <w:lvlJc w:val="right"/>
+      <w:pPr>
+        <w:ind w:left="2160" w:hanging="180"/>
+      </w:pPr>
+    </w:lvl>
+    <w:lvl w:ilvl="3" w:tplc="0C09000F" w:tentative="1">
+      <w:start w:val="1"/>
+      <w:numFmt w:val="decimal"/>
+      <w:lvlText w:val="%4."/>
+      <w:lvlJc w:val="left"/>
+      <w:pPr>
+        <w:ind w:left="2880" w:hanging="360"/>
+      </w:pPr>
+    </w:lvl>
+    <w:lvl w:ilvl="4" w:tplc="0C090019" w:tentative="1">
+      <w:start w:val="1"/>
+      <w:numFmt w:val="lowerLetter"/>
+      <w:lvlText w:val="%5."/>
+      <w:lvlJc w:val="left"/>
+      <w:pPr>
+        <w:ind w:left="3600" w:hanging="360"/>
+      </w:pPr>
+    </w:lvl>
+    <w:lvl w:ilvl="5" w:tplc="0C09001B" w:tentative="1">
+      <w:start w:val="1"/>
+      <w:numFmt w:val="lowerRoman"/>
+      <w:lvlText w:val="%6."/>
+      <w:lvlJc w:val="right"/>
+      <w:pPr>
+        <w:ind w:left="4320" w:hanging="180"/>
+      </w:pPr>
+    </w:lvl>
+    <w:lvl w:ilvl="6" w:tplc="0C09000F" w:tentative="1">
+      <w:start w:val="1"/>
+      <w:numFmt w:val="decimal"/>
+      <w:lvlText w:val="%7."/>
+      <w:lvlJc w:val="left"/>
+      <w:pPr>
+        <w:ind w:left="5040" w:hanging="360"/>
+      </w:pPr>
+    </w:lvl>
+    <w:lvl w:ilvl="7" w:tplc="0C090019" w:tentative="1">
+      <w:start w:val="1"/>
+      <w:numFmt w:val="lowerLetter"/>
+      <w:lvlText w:val="%8."/>
+      <w:lvlJc w:val="left"/>
+      <w:pPr>
+        <w:ind w:left="5760" w:hanging="360"/>
+      </w:pPr>
+    </w:lvl>
+    <w:lvl w:ilvl="8" w:tplc="0C09001B" w:tentative="1">
+      <w:start w:val="1"/>
+      <w:numFmt w:val="lowerRoman"/>
+      <w:lvlText w:val="%9."/>
+      <w:lvlJc w:val="right"/>
+      <w:pPr>
+        <w:ind w:left="6480" w:hanging="180"/>
+      </w:pPr>
+    </w:lvl>
+  </w:abstractNum>
   <w:num w:numId="1" w16cid:durableId="1566986199">
     <w:abstractNumId w:val="0"/>
+  </w:num>
+  <w:num w:numId="2" w16cid:durableId="1204101668">
+    <w:abstractNumId w:val="1"/>
   </w:num>
 </w:numbering>
 </file>

</xml_diff>